<commit_message>
02-25-2021-Atkins Updated recommender system to fix issue with final movie recommendations.
</commit_message>
<xml_diff>
--- a/report/report.docx
+++ b/report/report.docx
@@ -414,13 +414,7 @@
       </w:r>
       <w:proofErr w:type="spellEnd"/>
       <w:r>
-        <w:t xml:space="preserve"> libraries, grid-search was </w:t>
-      </w:r>
-      <w:r>
-        <w:t>conducted,</w:t>
-      </w:r>
-      <w:r>
-        <w:t xml:space="preserve"> and an optimal model was extracted from these parameters for train/test splits of 75/25 and 80/20.</w:t>
+        <w:t xml:space="preserve"> libraries, grid-search was conducted, and an optimal model was extracted from these parameters for train/test splits of 75/25 and 80/20.</w:t>
       </w:r>
     </w:p>
     <w:p>
@@ -506,24 +500,14 @@
       <w:r>
         <w:t xml:space="preserve">Figure </w:t>
       </w:r>
-      <w:r>
-        <w:fldChar w:fldCharType="begin"/>
-      </w:r>
-      <w:r>
-        <w:instrText xml:space="preserve"> SEQ Figure \* ARABIC </w:instrText>
-      </w:r>
-      <w:r>
-        <w:fldChar w:fldCharType="separate"/>
-      </w:r>
-      <w:r>
-        <w:rPr>
-          <w:noProof/>
-        </w:rPr>
-        <w:t>1</w:t>
-      </w:r>
-      <w:r>
-        <w:fldChar w:fldCharType="end"/>
-      </w:r>
+      <w:fldSimple w:instr=" SEQ Figure \* ARABIC ">
+        <w:r>
+          <w:rPr>
+            <w:noProof/>
+          </w:rPr>
+          <w:t>1</w:t>
+        </w:r>
+      </w:fldSimple>
       <w:r>
         <w:t>: Odds/evens program output</w:t>
       </w:r>
@@ -607,24 +591,14 @@
       <w:r>
         <w:t xml:space="preserve">Figure </w:t>
       </w:r>
-      <w:r>
-        <w:fldChar w:fldCharType="begin"/>
-      </w:r>
-      <w:r>
-        <w:instrText xml:space="preserve"> SEQ Figure \* ARABIC </w:instrText>
-      </w:r>
-      <w:r>
-        <w:fldChar w:fldCharType="separate"/>
-      </w:r>
-      <w:r>
-        <w:rPr>
-          <w:noProof/>
-        </w:rPr>
-        <w:t>2</w:t>
-      </w:r>
-      <w:r>
-        <w:fldChar w:fldCharType="end"/>
-      </w:r>
+      <w:fldSimple w:instr=" SEQ Figure \* ARABIC ">
+        <w:r>
+          <w:rPr>
+            <w:noProof/>
+          </w:rPr>
+          <w:t>2</w:t>
+        </w:r>
+      </w:fldSimple>
       <w:r>
         <w:t>: Department salary program output</w:t>
       </w:r>
@@ -889,24 +863,14 @@
                             <w:r>
                               <w:t xml:space="preserve">Figure </w:t>
                             </w:r>
-                            <w:r>
-                              <w:fldChar w:fldCharType="begin"/>
-                            </w:r>
-                            <w:r>
-                              <w:instrText xml:space="preserve"> SEQ Figure \* ARABIC </w:instrText>
-                            </w:r>
-                            <w:r>
-                              <w:fldChar w:fldCharType="separate"/>
-                            </w:r>
-                            <w:r>
-                              <w:rPr>
-                                <w:noProof/>
-                              </w:rPr>
-                              <w:t>3</w:t>
-                            </w:r>
-                            <w:r>
-                              <w:fldChar w:fldCharType="end"/>
-                            </w:r>
+                            <w:fldSimple w:instr=" SEQ Figure \* ARABIC ">
+                              <w:r>
+                                <w:rPr>
+                                  <w:noProof/>
+                                </w:rPr>
+                                <w:t>3</w:t>
+                              </w:r>
+                            </w:fldSimple>
                             <w:r>
                               <w:t>: Map-reduce bottom 20 words</w:t>
                             </w:r>
@@ -944,24 +908,14 @@
                       <w:r>
                         <w:t xml:space="preserve">Figure </w:t>
                       </w:r>
-                      <w:r>
-                        <w:fldChar w:fldCharType="begin"/>
-                      </w:r>
-                      <w:r>
-                        <w:instrText xml:space="preserve"> SEQ Figure \* ARABIC </w:instrText>
-                      </w:r>
-                      <w:r>
-                        <w:fldChar w:fldCharType="separate"/>
-                      </w:r>
-                      <w:r>
-                        <w:rPr>
-                          <w:noProof/>
-                        </w:rPr>
-                        <w:t>3</w:t>
-                      </w:r>
-                      <w:r>
-                        <w:fldChar w:fldCharType="end"/>
-                      </w:r>
+                      <w:fldSimple w:instr=" SEQ Figure \* ARABIC ">
+                        <w:r>
+                          <w:rPr>
+                            <w:noProof/>
+                          </w:rPr>
+                          <w:t>3</w:t>
+                        </w:r>
+                      </w:fldSimple>
                       <w:r>
                         <w:t>: Map-reduce bottom 20 words</w:t>
                       </w:r>
@@ -1045,24 +999,14 @@
                             <w:r>
                               <w:t xml:space="preserve">Figure </w:t>
                             </w:r>
-                            <w:r>
-                              <w:fldChar w:fldCharType="begin"/>
-                            </w:r>
-                            <w:r>
-                              <w:instrText xml:space="preserve"> SEQ Figure \* ARABIC </w:instrText>
-                            </w:r>
-                            <w:r>
-                              <w:fldChar w:fldCharType="separate"/>
-                            </w:r>
-                            <w:r>
-                              <w:rPr>
-                                <w:noProof/>
-                              </w:rPr>
-                              <w:t>4</w:t>
-                            </w:r>
-                            <w:r>
-                              <w:fldChar w:fldCharType="end"/>
-                            </w:r>
+                            <w:fldSimple w:instr=" SEQ Figure \* ARABIC ">
+                              <w:r>
+                                <w:rPr>
+                                  <w:noProof/>
+                                </w:rPr>
+                                <w:t>4</w:t>
+                              </w:r>
+                            </w:fldSimple>
                             <w:r>
                               <w:t>: Map-reduce desired word counts and top 20 words</w:t>
                             </w:r>
@@ -1096,24 +1040,14 @@
                       <w:r>
                         <w:t xml:space="preserve">Figure </w:t>
                       </w:r>
-                      <w:r>
-                        <w:fldChar w:fldCharType="begin"/>
-                      </w:r>
-                      <w:r>
-                        <w:instrText xml:space="preserve"> SEQ Figure \* ARABIC </w:instrText>
-                      </w:r>
-                      <w:r>
-                        <w:fldChar w:fldCharType="separate"/>
-                      </w:r>
-                      <w:r>
-                        <w:rPr>
-                          <w:noProof/>
-                        </w:rPr>
-                        <w:t>4</w:t>
-                      </w:r>
-                      <w:r>
-                        <w:fldChar w:fldCharType="end"/>
-                      </w:r>
+                      <w:fldSimple w:instr=" SEQ Figure \* ARABIC ">
+                        <w:r>
+                          <w:rPr>
+                            <w:noProof/>
+                          </w:rPr>
+                          <w:t>4</w:t>
+                        </w:r>
+                      </w:fldSimple>
                       <w:r>
                         <w:t>: Map-reduce desired word counts and top 20 words</w:t>
                       </w:r>
@@ -1222,24 +1156,14 @@
       <w:r>
         <w:t xml:space="preserve">Figure </w:t>
       </w:r>
-      <w:r>
-        <w:fldChar w:fldCharType="begin"/>
-      </w:r>
-      <w:r>
-        <w:instrText xml:space="preserve"> SEQ Figure \* ARABIC </w:instrText>
-      </w:r>
-      <w:r>
-        <w:fldChar w:fldCharType="separate"/>
-      </w:r>
-      <w:r>
-        <w:rPr>
-          <w:noProof/>
-        </w:rPr>
-        <w:t>5</w:t>
-      </w:r>
-      <w:r>
-        <w:fldChar w:fldCharType="end"/>
-      </w:r>
+      <w:fldSimple w:instr=" SEQ Figure \* ARABIC ">
+        <w:r>
+          <w:rPr>
+            <w:noProof/>
+          </w:rPr>
+          <w:t>5</w:t>
+        </w:r>
+      </w:fldSimple>
       <w:r>
         <w:t>: Described dataset and top 10 movies</w:t>
       </w:r>
@@ -1311,24 +1235,14 @@
       <w:r>
         <w:t xml:space="preserve">Figure </w:t>
       </w:r>
-      <w:r>
-        <w:fldChar w:fldCharType="begin"/>
-      </w:r>
-      <w:r>
-        <w:instrText xml:space="preserve"> SEQ Figure \* ARABIC </w:instrText>
-      </w:r>
-      <w:r>
-        <w:fldChar w:fldCharType="separate"/>
-      </w:r>
-      <w:r>
-        <w:rPr>
-          <w:noProof/>
-        </w:rPr>
-        <w:t>6</w:t>
-      </w:r>
-      <w:r>
-        <w:fldChar w:fldCharType="end"/>
-      </w:r>
+      <w:fldSimple w:instr=" SEQ Figure \* ARABIC ">
+        <w:r>
+          <w:rPr>
+            <w:noProof/>
+          </w:rPr>
+          <w:t>6</w:t>
+        </w:r>
+      </w:fldSimple>
       <w:r>
         <w:t>: Top 10 users</w:t>
       </w:r>
@@ -1410,24 +1324,14 @@
       <w:r>
         <w:t xml:space="preserve">Figure </w:t>
       </w:r>
-      <w:r>
-        <w:fldChar w:fldCharType="begin"/>
-      </w:r>
-      <w:r>
-        <w:instrText xml:space="preserve"> SEQ Figure \* ARABIC </w:instrText>
-      </w:r>
-      <w:r>
-        <w:fldChar w:fldCharType="separate"/>
-      </w:r>
-      <w:r>
-        <w:rPr>
-          <w:noProof/>
-        </w:rPr>
-        <w:t>7</w:t>
-      </w:r>
-      <w:r>
-        <w:fldChar w:fldCharType="end"/>
-      </w:r>
+      <w:fldSimple w:instr=" SEQ Figure \* ARABIC ">
+        <w:r>
+          <w:rPr>
+            <w:noProof/>
+          </w:rPr>
+          <w:t>7</w:t>
+        </w:r>
+      </w:fldSimple>
       <w:r>
         <w:t>: RMSE, accuracy, and prediction samples of initial implementation (75/25)</w:t>
       </w:r>
@@ -1500,24 +1404,14 @@
       <w:r>
         <w:t xml:space="preserve">Figure </w:t>
       </w:r>
-      <w:r>
-        <w:fldChar w:fldCharType="begin"/>
-      </w:r>
-      <w:r>
-        <w:instrText xml:space="preserve"> SEQ Figure \* ARABIC </w:instrText>
-      </w:r>
-      <w:r>
-        <w:fldChar w:fldCharType="separate"/>
-      </w:r>
-      <w:r>
-        <w:rPr>
-          <w:noProof/>
-        </w:rPr>
-        <w:t>8</w:t>
-      </w:r>
-      <w:r>
-        <w:fldChar w:fldCharType="end"/>
-      </w:r>
+      <w:fldSimple w:instr=" SEQ Figure \* ARABIC ">
+        <w:r>
+          <w:rPr>
+            <w:noProof/>
+          </w:rPr>
+          <w:t>8</w:t>
+        </w:r>
+      </w:fldSimple>
       <w:r>
         <w:t>: RMSE, accuracy, and prediction samples of initial implementation (80/20)</w:t>
       </w:r>
@@ -1612,24 +1506,14 @@
       <w:r>
         <w:t xml:space="preserve">Figure </w:t>
       </w:r>
-      <w:r>
-        <w:fldChar w:fldCharType="begin"/>
-      </w:r>
-      <w:r>
-        <w:instrText xml:space="preserve"> SEQ Figure \* ARABIC </w:instrText>
-      </w:r>
-      <w:r>
-        <w:fldChar w:fldCharType="separate"/>
-      </w:r>
-      <w:r>
-        <w:rPr>
-          <w:noProof/>
-        </w:rPr>
-        <w:t>9</w:t>
-      </w:r>
-      <w:r>
-        <w:fldChar w:fldCharType="end"/>
-      </w:r>
+      <w:fldSimple w:instr=" SEQ Figure \* ARABIC ">
+        <w:r>
+          <w:rPr>
+            <w:noProof/>
+          </w:rPr>
+          <w:t>9</w:t>
+        </w:r>
+      </w:fldSimple>
       <w:r>
         <w:t>: RMSE vs. MSE for each split</w:t>
       </w:r>
@@ -1653,10 +1537,10 @@
           <w:noProof/>
         </w:rPr>
         <w:drawing>
-          <wp:inline distT="0" distB="0" distL="0" distR="0" wp14:anchorId="05F235CD" wp14:editId="650831F3">
-            <wp:extent cx="2209800" cy="1752600"/>
+          <wp:inline distT="0" distB="0" distL="0" distR="0" wp14:anchorId="035990B3" wp14:editId="2BA8223C">
+            <wp:extent cx="2762250" cy="2180723"/>
             <wp:effectExtent l="0" t="0" r="0" b="0"/>
-            <wp:docPr id="13" name="Picture 13"/>
+            <wp:docPr id="14" name="Picture 14"/>
             <wp:cNvGraphicFramePr>
               <a:graphicFrameLocks xmlns:a="http://schemas.openxmlformats.org/drawingml/2006/main" noChangeAspect="1"/>
             </wp:cNvGraphicFramePr>
@@ -1664,36 +1548,23 @@
               <a:graphicData uri="http://schemas.openxmlformats.org/drawingml/2006/picture">
                 <pic:pic xmlns:pic="http://schemas.openxmlformats.org/drawingml/2006/picture">
                   <pic:nvPicPr>
-                    <pic:cNvPr id="0" name="Picture 11"/>
-                    <pic:cNvPicPr>
-                      <a:picLocks noChangeAspect="1" noChangeArrowheads="1"/>
-                    </pic:cNvPicPr>
+                    <pic:cNvPr id="1" name=""/>
+                    <pic:cNvPicPr/>
                   </pic:nvPicPr>
                   <pic:blipFill>
-                    <a:blip r:embed="rId14">
-                      <a:extLst>
-                        <a:ext uri="{28A0092B-C50C-407E-A947-70E740481C1C}">
-                          <a14:useLocalDpi xmlns:a14="http://schemas.microsoft.com/office/drawing/2010/main" val="0"/>
-                        </a:ext>
-                      </a:extLst>
-                    </a:blip>
-                    <a:srcRect/>
+                    <a:blip r:embed="rId14"/>
                     <a:stretch>
                       <a:fillRect/>
                     </a:stretch>
                   </pic:blipFill>
-                  <pic:spPr bwMode="auto">
+                  <pic:spPr>
                     <a:xfrm>
                       <a:off x="0" y="0"/>
-                      <a:ext cx="2209800" cy="1752600"/>
+                      <a:ext cx="2799191" cy="2209887"/>
                     </a:xfrm>
                     <a:prstGeom prst="rect">
                       <a:avLst/>
                     </a:prstGeom>
-                    <a:noFill/>
-                    <a:ln>
-                      <a:noFill/>
-                    </a:ln>
                   </pic:spPr>
                 </pic:pic>
               </a:graphicData>
@@ -1710,24 +1581,14 @@
       <w:r>
         <w:t xml:space="preserve">Figure </w:t>
       </w:r>
-      <w:r>
-        <w:fldChar w:fldCharType="begin"/>
-      </w:r>
-      <w:r>
-        <w:instrText xml:space="preserve"> SEQ Figure \* ARABIC </w:instrText>
-      </w:r>
-      <w:r>
-        <w:fldChar w:fldCharType="separate"/>
-      </w:r>
-      <w:r>
-        <w:rPr>
-          <w:noProof/>
-        </w:rPr>
-        <w:t>10</w:t>
-      </w:r>
-      <w:r>
-        <w:fldChar w:fldCharType="end"/>
-      </w:r>
+      <w:fldSimple w:instr=" SEQ Figure \* ARABIC ">
+        <w:r>
+          <w:rPr>
+            <w:noProof/>
+          </w:rPr>
+          <w:t>10</w:t>
+        </w:r>
+      </w:fldSimple>
       <w:r>
         <w:t>: Collaborative filtering CV for each model</w:t>
       </w:r>
@@ -1757,10 +1618,10 @@
           <w:noProof/>
         </w:rPr>
         <w:drawing>
-          <wp:inline distT="0" distB="0" distL="0" distR="0" wp14:anchorId="29C3B16D" wp14:editId="305FC41E">
-            <wp:extent cx="2155680" cy="7296150"/>
+          <wp:inline distT="0" distB="0" distL="0" distR="0" wp14:anchorId="01444381" wp14:editId="4BE12480">
+            <wp:extent cx="2095500" cy="7339912"/>
             <wp:effectExtent l="0" t="0" r="0" b="0"/>
-            <wp:docPr id="16" name="Picture 16"/>
+            <wp:docPr id="3" name="Picture 3"/>
             <wp:cNvGraphicFramePr>
               <a:graphicFrameLocks xmlns:a="http://schemas.openxmlformats.org/drawingml/2006/main" noChangeAspect="1"/>
             </wp:cNvGraphicFramePr>
@@ -1768,36 +1629,23 @@
               <a:graphicData uri="http://schemas.openxmlformats.org/drawingml/2006/picture">
                 <pic:pic xmlns:pic="http://schemas.openxmlformats.org/drawingml/2006/picture">
                   <pic:nvPicPr>
-                    <pic:cNvPr id="0" name="Picture 14"/>
-                    <pic:cNvPicPr>
-                      <a:picLocks noChangeAspect="1" noChangeArrowheads="1"/>
-                    </pic:cNvPicPr>
+                    <pic:cNvPr id="1" name=""/>
+                    <pic:cNvPicPr/>
                   </pic:nvPicPr>
                   <pic:blipFill>
-                    <a:blip r:embed="rId15">
-                      <a:extLst>
-                        <a:ext uri="{28A0092B-C50C-407E-A947-70E740481C1C}">
-                          <a14:useLocalDpi xmlns:a14="http://schemas.microsoft.com/office/drawing/2010/main" val="0"/>
-                        </a:ext>
-                      </a:extLst>
-                    </a:blip>
-                    <a:srcRect/>
+                    <a:blip r:embed="rId15"/>
                     <a:stretch>
                       <a:fillRect/>
                     </a:stretch>
                   </pic:blipFill>
-                  <pic:spPr bwMode="auto">
+                  <pic:spPr>
                     <a:xfrm>
                       <a:off x="0" y="0"/>
-                      <a:ext cx="2163981" cy="7324245"/>
+                      <a:ext cx="2107759" cy="7382850"/>
                     </a:xfrm>
                     <a:prstGeom prst="rect">
                       <a:avLst/>
                     </a:prstGeom>
-                    <a:noFill/>
-                    <a:ln>
-                      <a:noFill/>
-                    </a:ln>
                   </pic:spPr>
                 </pic:pic>
               </a:graphicData>
@@ -1814,24 +1662,14 @@
       <w:r>
         <w:t xml:space="preserve">Figure </w:t>
       </w:r>
-      <w:r>
-        <w:fldChar w:fldCharType="begin"/>
-      </w:r>
-      <w:r>
-        <w:instrText xml:space="preserve"> SEQ Figure \* ARABIC </w:instrText>
-      </w:r>
-      <w:r>
-        <w:fldChar w:fldCharType="separate"/>
-      </w:r>
-      <w:r>
-        <w:rPr>
-          <w:noProof/>
-        </w:rPr>
-        <w:t>11</w:t>
-      </w:r>
-      <w:r>
-        <w:fldChar w:fldCharType="end"/>
-      </w:r>
+      <w:fldSimple w:instr=" SEQ Figure \* ARABIC ">
+        <w:r>
+          <w:rPr>
+            <w:noProof/>
+          </w:rPr>
+          <w:t>11</w:t>
+        </w:r>
+      </w:fldSimple>
       <w:r>
         <w:t>: Top 15 predictions for User 11 and User 23</w:t>
       </w:r>
@@ -2313,6 +2151,7 @@
   <w:style w:type="character" w:default="1" w:styleId="DefaultParagraphFont">
     <w:name w:val="Default Paragraph Font"/>
     <w:uiPriority w:val="1"/>
+    <w:semiHidden/>
     <w:unhideWhenUsed/>
   </w:style>
   <w:style w:type="table" w:default="1" w:styleId="TableNormal">

</xml_diff>